<commit_message>
Đặc tả quy trình hủy tuyến và sửa tuyến
</commit_message>
<xml_diff>
--- a/01_Document/KhaoSatHeThongBUS _Ver1.2.docx
+++ b/01_Document/KhaoSatHeThongBUS _Ver1.2.docx
@@ -1,6 +1,6 @@
 
 <file path=word/document.xml><?xml version="1.0" encoding="utf-8"?>
-<w:document xmlns:wpc="http://schemas.microsoft.com/office/word/2010/wordprocessingCanvas" xmlns:mc="http://schemas.openxmlformats.org/markup-compatibility/2006" xmlns:o="urn:schemas-microsoft-com:office:office" xmlns:r="http://schemas.openxmlformats.org/officeDocument/2006/relationships" xmlns:m="http://schemas.openxmlformats.org/officeDocument/2006/math" xmlns:v="urn:schemas-microsoft-com:vml" xmlns:wp14="http://schemas.microsoft.com/office/word/2010/wordprocessingDrawing" xmlns:wp="http://schemas.openxmlformats.org/drawingml/2006/wordprocessingDrawing" xmlns:w10="urn:schemas-microsoft-com:office:word" xmlns:w="http://schemas.openxmlformats.org/wordprocessingml/2006/main" xmlns:w14="http://schemas.microsoft.com/office/word/2010/wordml" xmlns:w15="http://schemas.microsoft.com/office/word/2012/wordml" xmlns:wpg="http://schemas.microsoft.com/office/word/2010/wordprocessingGroup" xmlns:wpi="http://schemas.microsoft.com/office/word/2010/wordprocessingInk" xmlns:wne="http://schemas.microsoft.com/office/word/2006/wordml" xmlns:wps="http://schemas.microsoft.com/office/word/2010/wordprocessingShape" mc:Ignorable="w14 w15 wp14">
+<w:document xmlns:wpc="http://schemas.microsoft.com/office/word/2010/wordprocessingCanvas" xmlns:cx="http://schemas.microsoft.com/office/drawing/2014/chartex" xmlns:cx1="http://schemas.microsoft.com/office/drawing/2015/9/8/chartex" xmlns:cx2="http://schemas.microsoft.com/office/drawing/2015/10/21/chartex" xmlns:cx3="http://schemas.microsoft.com/office/drawing/2016/5/9/chartex" xmlns:cx4="http://schemas.microsoft.com/office/drawing/2016/5/10/chartex" xmlns:cx5="http://schemas.microsoft.com/office/drawing/2016/5/11/chartex" xmlns:cx6="http://schemas.microsoft.com/office/drawing/2016/5/12/chartex" xmlns:cx7="http://schemas.microsoft.com/office/drawing/2016/5/13/chartex" xmlns:cx8="http://schemas.microsoft.com/office/drawing/2016/5/14/chartex" xmlns:mc="http://schemas.openxmlformats.org/markup-compatibility/2006" xmlns:aink="http://schemas.microsoft.com/office/drawing/2016/ink" xmlns:am3d="http://schemas.microsoft.com/office/drawing/2017/model3d" xmlns:o="urn:schemas-microsoft-com:office:office" xmlns:r="http://schemas.openxmlformats.org/officeDocument/2006/relationships" xmlns:m="http://schemas.openxmlformats.org/officeDocument/2006/math" xmlns:v="urn:schemas-microsoft-com:vml" xmlns:wp14="http://schemas.microsoft.com/office/word/2010/wordprocessingDrawing" xmlns:wp="http://schemas.openxmlformats.org/drawingml/2006/wordprocessingDrawing" xmlns:w10="urn:schemas-microsoft-com:office:word" xmlns:w="http://schemas.openxmlformats.org/wordprocessingml/2006/main" xmlns:w14="http://schemas.microsoft.com/office/word/2010/wordml" xmlns:w15="http://schemas.microsoft.com/office/word/2012/wordml" xmlns:w16cid="http://schemas.microsoft.com/office/word/2016/wordml/cid" xmlns:w16se="http://schemas.microsoft.com/office/word/2015/wordml/symex" xmlns:wpg="http://schemas.microsoft.com/office/word/2010/wordprocessingGroup" xmlns:wpi="http://schemas.microsoft.com/office/word/2010/wordprocessingInk" xmlns:wne="http://schemas.microsoft.com/office/word/2006/wordml" xmlns:wps="http://schemas.microsoft.com/office/word/2010/wordprocessingShape" mc:Ignorable="w14 w15 w16se w16cid wp14">
   <w:body>
     <w:p>
       <w:pPr>
@@ -8,8 +8,6 @@
         <w:ind w:left="22" w:right="0" w:firstLine="0"/>
         <w:jc w:val="left"/>
       </w:pPr>
-      <w:bookmarkStart w:id="0" w:name="_GoBack"/>
-      <w:bookmarkEnd w:id="0"/>
       <w:r>
         <w:rPr>
           <w:sz w:val="22"/>
@@ -253,9 +251,7 @@
         <w:tblW w:w="9218" w:type="dxa"/>
         <w:tblInd w:w="252" w:type="dxa"/>
         <w:tblCellMar>
-          <w:top w:w="0" w:type="dxa"/>
           <w:left w:w="108" w:type="dxa"/>
-          <w:bottom w:w="0" w:type="dxa"/>
           <w:right w:w="115" w:type="dxa"/>
         </w:tblCellMar>
         <w:tblLook w:val="04A0" w:firstRow="1" w:lastRow="0" w:firstColumn="1" w:lastColumn="0" w:noHBand="0" w:noVBand="1"/>
@@ -452,7 +448,6 @@
         <w:tblCellMar>
           <w:top w:w="129" w:type="dxa"/>
           <w:left w:w="106" w:type="dxa"/>
-          <w:bottom w:w="0" w:type="dxa"/>
           <w:right w:w="106" w:type="dxa"/>
         </w:tblCellMar>
         <w:tblLook w:val="04A0" w:firstRow="1" w:lastRow="0" w:firstColumn="1" w:lastColumn="0" w:noHBand="0" w:noVBand="1"/>
@@ -951,10 +946,7 @@
         <w:ind w:left="1306" w:right="15"/>
       </w:pPr>
       <w:r>
-        <w:t>Một tuyến mới được mở sau khi khảo sát hiện trường cho thấy tuyến này có tiềm năng vận chuyển lớn. Kế hoạch mở</w:t>
-      </w:r>
-      <w:r>
-        <w:t xml:space="preserve"> tuyến bắt đầu các bước như sau: </w:t>
+        <w:t xml:space="preserve">Một tuyến mới được mở sau khi khảo sát hiện trường cho thấy tuyến này có tiềm năng vận chuyển lớn. Kế hoạch mở tuyến bắt đầu các bước như sau: </w:t>
       </w:r>
     </w:p>
     <w:p>
@@ -993,10 +985,7 @@
         <w:ind w:right="15" w:hanging="360"/>
       </w:pPr>
       <w:r>
-        <w:t>Nh</w:t>
-      </w:r>
-      <w:r>
-        <w:t xml:space="preserve">ân viên khảo sát các tuyến đường có thể đi từ trạm A đến trạm B, sau đó chọn một vài tuyến đường để thiết lập các đường đi. Mỗi đoạn đường đi được ghi nhận thêm thông tin bao gồm chi phí, tỉ lệ đón khách tiềm năng, số km.  </w:t>
+        <w:t xml:space="preserve">Nhân viên khảo sát các tuyến đường có thể đi từ trạm A đến trạm B, sau đó chọn một vài tuyến đường để thiết lập các đường đi. Mỗi đoạn đường đi được ghi nhận thêm thông tin bao gồm chi phí, tỉ lệ đón khách tiềm năng, số km.  </w:t>
       </w:r>
     </w:p>
     <w:p>
@@ -1009,51 +998,275 @@
         <w:ind w:right="15" w:hanging="360"/>
       </w:pPr>
       <w:r>
-        <w:t>Sau khi thu thập thông tin đầy đ</w:t>
-      </w:r>
-      <w:r>
-        <w:t xml:space="preserve">ủ về các tuyến, đường đi, các trạm, thông tin được ghi nhận và trình bày với ban giám đốc quyết định cuối cùng trước khi triển khai. </w:t>
-      </w:r>
+        <w:t xml:space="preserve">Sau khi thu thập thông tin đầy đủ về các tuyến, đường đi, các trạm, thông tin được ghi nhận và trình bày với ban giám đốc quyết định cuối cùng trước khi triển khai. </w:t>
+      </w:r>
+    </w:p>
+    <w:p>
+      <w:pPr>
+        <w:spacing w:after="144" w:line="372" w:lineRule="auto"/>
+        <w:ind w:left="730" w:right="15"/>
+      </w:pPr>
     </w:p>
     <w:p>
       <w:pPr>
         <w:spacing w:after="0"/>
         <w:ind w:left="730" w:right="15"/>
-      </w:pPr>
-      <w:r>
-        <w:rPr>
-          <w:sz w:val="28"/>
-        </w:rPr>
-        <w:lastRenderedPageBreak/>
+        <w:rPr>
+          <w:rFonts w:eastAsia="Arial"/>
+          <w:szCs w:val="26"/>
+        </w:rPr>
+      </w:pPr>
+      <w:r>
+        <w:rPr>
+          <w:szCs w:val="26"/>
+        </w:rPr>
         <w:t>4.2</w:t>
       </w:r>
       <w:r>
         <w:rPr>
-          <w:rFonts w:ascii="Arial" w:eastAsia="Arial" w:hAnsi="Arial" w:cs="Arial"/>
-          <w:sz w:val="28"/>
+          <w:rFonts w:eastAsia="Arial"/>
+          <w:szCs w:val="26"/>
         </w:rPr>
         <w:t xml:space="preserve"> </w:t>
       </w:r>
       <w:r>
+        <w:rPr>
+          <w:rFonts w:eastAsia="Arial"/>
+          <w:szCs w:val="26"/>
+        </w:rPr>
+        <w:t>Quy trình thay đổi tuyến</w:t>
+      </w:r>
+    </w:p>
+    <w:p>
+      <w:pPr>
+        <w:spacing w:after="178" w:line="385" w:lineRule="auto"/>
+        <w:ind w:left="1306" w:right="15"/>
+      </w:pPr>
+      <w:r>
+        <w:rPr>
+          <w:rFonts w:eastAsia="Arial"/>
+          <w:szCs w:val="26"/>
+        </w:rPr>
+        <w:tab/>
+      </w:r>
+      <w:r>
+        <w:rPr>
+          <w:rFonts w:eastAsia="Arial"/>
+          <w:szCs w:val="26"/>
+        </w:rPr>
+        <w:tab/>
+        <w:t xml:space="preserve">Một tuyến được quyết định thay đổi khi </w:t>
+      </w:r>
+      <w:r>
+        <w:t>khảo sát hiện trường cho thấy tuyến xe mới có tiềm năng vận chuyển lớn hơn tuyến xe cũ và sự thay đổi về tuyến không g</w:t>
+      </w:r>
+      <w:r>
+        <w:t xml:space="preserve">ây ảnh hưởng đáng kể đến quá trình hoạt động của tuyến xe. Kế hoạch thay đổi tuyến bắt đầu các bước như sau: </w:t>
+      </w:r>
+    </w:p>
+    <w:p>
+      <w:pPr>
+        <w:numPr>
+          <w:ilvl w:val="0"/>
+          <w:numId w:val="2"/>
+        </w:numPr>
+        <w:spacing w:after="132" w:line="375" w:lineRule="auto"/>
+        <w:ind w:right="15" w:hanging="360"/>
+      </w:pPr>
+      <w:r>
+        <w:t xml:space="preserve">Nhân viên khảo sát </w:t>
+      </w:r>
+      <w:r>
+        <w:t xml:space="preserve">lại </w:t>
+      </w:r>
+      <w:r>
+        <w:t xml:space="preserve">các tuyến đường có thể đi từ trạm A đến trạm B của tuyến đường, sau đó chọn một vài tuyến đường để thiết lập các đường đi. Mỗi đoạn đường đi được ghi nhận thêm thông tin bao gồm chi phí, tỉ lệ đón khách tiềm năng, số km.  </w:t>
+      </w:r>
+    </w:p>
+    <w:p>
+      <w:pPr>
+        <w:numPr>
+          <w:ilvl w:val="0"/>
+          <w:numId w:val="2"/>
+        </w:numPr>
+        <w:spacing w:after="116" w:line="379" w:lineRule="auto"/>
+        <w:ind w:right="15" w:hanging="360"/>
+      </w:pPr>
+      <w:r>
+        <w:t xml:space="preserve">Nhân viên tìm trạm trung gian trên các đoạn đường khảo sát, bao gồm tìm mặt bằng, thỏa thuận giá cả, lập hợp đồng thành lập trạm, thông tin được ghi nhận lại. </w:t>
+      </w:r>
+    </w:p>
+    <w:p>
+      <w:pPr>
+        <w:numPr>
+          <w:ilvl w:val="0"/>
+          <w:numId w:val="2"/>
+        </w:numPr>
+        <w:spacing w:after="144" w:line="372" w:lineRule="auto"/>
+        <w:ind w:right="15" w:hanging="360"/>
+      </w:pPr>
+      <w:r>
+        <w:t>Sau khi thu thập thông tin đầy đủ về các tuyến, đường đi, các trạm, nhân viên sẽ phân tích số liệu, dự đoán tiềm năng</w:t>
+      </w:r>
+      <w:r>
+        <w:t>/ doanh thu</w:t>
+      </w:r>
+      <w:bookmarkStart w:id="0" w:name="_GoBack"/>
+      <w:bookmarkEnd w:id="0"/>
+      <w:r>
+        <w:t xml:space="preserve"> của tuyến đường mới so với tuyến đường cũ. Cuối cùng, nhân viê</w:t>
+      </w:r>
+      <w:r>
+        <w:t>n</w:t>
+      </w:r>
+      <w:r>
+        <w:t xml:space="preserve"> ghi nhận kết quả và trình bày với ban giám đốc quyết định cuối cùng trước khi triển khai.</w:t>
+      </w:r>
+    </w:p>
+    <w:p>
+      <w:pPr>
+        <w:pStyle w:val="ListParagraph"/>
+        <w:numPr>
+          <w:ilvl w:val="1"/>
+          <w:numId w:val="7"/>
+        </w:numPr>
+        <w:spacing w:after="0"/>
+        <w:ind w:right="15"/>
+        <w:rPr>
+          <w:rFonts w:eastAsia="Arial"/>
+          <w:szCs w:val="26"/>
+        </w:rPr>
+      </w:pPr>
+      <w:r>
+        <w:rPr>
+          <w:rFonts w:eastAsia="Arial"/>
+          <w:szCs w:val="26"/>
+        </w:rPr>
+        <w:t>Quy trình hủy tuyến</w:t>
+      </w:r>
+    </w:p>
+    <w:p>
+      <w:pPr>
+        <w:pStyle w:val="ListParagraph"/>
+        <w:spacing w:after="0"/>
+        <w:ind w:left="1440" w:right="15" w:firstLine="0"/>
+        <w:rPr>
+          <w:rFonts w:eastAsia="Arial"/>
+          <w:szCs w:val="26"/>
+        </w:rPr>
+      </w:pPr>
+      <w:r>
+        <w:rPr>
+          <w:rFonts w:eastAsia="Arial"/>
+          <w:szCs w:val="26"/>
+        </w:rPr>
+        <w:t>Một tuyến được quyết định hủy bỏ khi báo cáo/ thống kê cho thấy</w:t>
+      </w:r>
+      <w:r>
+        <w:rPr>
+          <w:rFonts w:eastAsia="Arial"/>
+          <w:szCs w:val="26"/>
+        </w:rPr>
+        <w:t xml:space="preserve"> doanh thu của</w:t>
+      </w:r>
+      <w:r>
+        <w:rPr>
+          <w:rFonts w:eastAsia="Arial"/>
+          <w:szCs w:val="26"/>
+        </w:rPr>
+        <w:t xml:space="preserve"> tuyến xe này không </w:t>
+      </w:r>
+      <w:r>
+        <w:rPr>
+          <w:rFonts w:eastAsia="Arial"/>
+          <w:szCs w:val="26"/>
+        </w:rPr>
+        <w:t xml:space="preserve">đủ để bù đắp chi phí phát sinh trong khoảng thời gian dài (5 năm). Nhân viên sẽ thu thập kết quả doanh thu, phân tích và lập báo cáo </w:t>
+      </w:r>
+      <w:r>
+        <w:rPr>
+          <w:rFonts w:eastAsia="Arial"/>
+          <w:szCs w:val="26"/>
+        </w:rPr>
+        <w:t>gửi ban quản lí. Từ báo cáo này,</w:t>
+      </w:r>
+      <w:r>
+        <w:rPr>
+          <w:rFonts w:eastAsia="Arial"/>
+          <w:szCs w:val="26"/>
+        </w:rPr>
+        <w:t xml:space="preserve"> ban quản lí </w:t>
+      </w:r>
+      <w:r>
+        <w:rPr>
+          <w:rFonts w:eastAsia="Arial"/>
+          <w:szCs w:val="26"/>
+        </w:rPr>
+        <w:t xml:space="preserve">sẽ kiến nghị ngừng hoạt động của tuyến xe đến </w:t>
+      </w:r>
+      <w:r>
+        <w:rPr>
+          <w:rFonts w:eastAsia="Arial"/>
+          <w:szCs w:val="26"/>
+        </w:rPr>
+        <w:t>ban giám đốc để quyết định kết quả cuối cùng.</w:t>
+      </w:r>
+    </w:p>
+    <w:p>
+      <w:pPr>
+        <w:pStyle w:val="ListParagraph"/>
+        <w:spacing w:after="0"/>
+        <w:ind w:left="1440" w:right="15" w:firstLine="0"/>
+        <w:rPr>
+          <w:rFonts w:eastAsia="Arial"/>
+          <w:szCs w:val="26"/>
+        </w:rPr>
+      </w:pPr>
+    </w:p>
+    <w:p>
+      <w:pPr>
+        <w:pStyle w:val="ListParagraph"/>
+        <w:numPr>
+          <w:ilvl w:val="1"/>
+          <w:numId w:val="7"/>
+        </w:numPr>
+        <w:spacing w:after="0"/>
+        <w:ind w:right="15"/>
+        <w:rPr>
+          <w:szCs w:val="26"/>
+        </w:rPr>
+      </w:pPr>
+      <w:r>
+        <w:rPr>
+          <w:szCs w:val="26"/>
+        </w:rPr>
         <w:t xml:space="preserve">Quy trình đặt vé khách hàng </w:t>
       </w:r>
     </w:p>
     <w:p>
       <w:pPr>
+        <w:pStyle w:val="ListParagraph"/>
         <w:numPr>
           <w:ilvl w:val="2"/>
-          <w:numId w:val="3"/>
+          <w:numId w:val="7"/>
         </w:numPr>
-        <w:ind w:right="15" w:hanging="1097"/>
-      </w:pPr>
-      <w:r>
-        <w:t xml:space="preserve">Khách hàng </w:t>
-      </w:r>
-    </w:p>
-    <w:p>
-      <w:pPr>
+        <w:ind w:left="1440" w:right="15" w:hanging="540"/>
+        <w:rPr>
+          <w:szCs w:val="26"/>
+        </w:rPr>
+      </w:pPr>
+      <w:r>
+        <w:rPr>
+          <w:szCs w:val="26"/>
+        </w:rPr>
+        <w:t>Khách hàng</w:t>
+      </w:r>
+    </w:p>
+    <w:p>
+      <w:pPr>
+        <w:pStyle w:val="ListParagraph"/>
         <w:spacing w:after="186" w:line="371" w:lineRule="auto"/>
-        <w:ind w:left="2026" w:right="15"/>
+        <w:ind w:left="1440" w:right="15" w:firstLine="0"/>
       </w:pPr>
       <w:r>
         <w:t xml:space="preserve">Khách hàng gọi điện đến nhân viên yêu cầu đặt vé cho tuyến xe. Khách hàng cung cấp thông tin họ tên và số điện thoại, tuyến xe, chuyến xe đi vào thời gian cụ thể, số ghế mong muốn.  </w:t>
@@ -1061,27 +1274,28 @@
     </w:p>
     <w:p>
       <w:pPr>
+        <w:pStyle w:val="ListParagraph"/>
         <w:numPr>
           <w:ilvl w:val="2"/>
-          <w:numId w:val="3"/>
+          <w:numId w:val="7"/>
         </w:numPr>
-        <w:spacing w:after="232"/>
-        <w:ind w:right="15" w:hanging="1097"/>
-      </w:pPr>
-      <w:r>
-        <w:t xml:space="preserve">Công ty LÊ PHONG </w:t>
+        <w:ind w:left="1440" w:right="15" w:hanging="540"/>
+        <w:rPr>
+          <w:szCs w:val="26"/>
+        </w:rPr>
+      </w:pPr>
+      <w:r>
+        <w:lastRenderedPageBreak/>
+        <w:t>Công ty LÊ PHONG</w:t>
       </w:r>
     </w:p>
     <w:p>
       <w:pPr>
         <w:spacing w:after="229" w:line="365" w:lineRule="auto"/>
-        <w:ind w:left="2026" w:right="15"/>
-      </w:pPr>
-      <w:r>
-        <w:t>Nhân viên tiếp nhận thông tin đặt vé, ghi nhận thông ti</w:t>
-      </w:r>
-      <w:r>
-        <w:t xml:space="preserve">n khách hàng, theo dõi thông tin và nhắc nhở khách hàng thời gian xe đi trước 60 phút.  </w:t>
+        <w:ind w:left="1440" w:right="15"/>
+      </w:pPr>
+      <w:r>
+        <w:t xml:space="preserve">Nhân viên tiếp nhận thông tin đặt vé, ghi nhận thông tin khách hàng, theo dõi thông tin và nhắc nhở khách hàng thời gian xe đi trước 60 phút.  </w:t>
       </w:r>
     </w:p>
     <w:p>
@@ -1093,7 +1307,7 @@
         <w:rPr>
           <w:sz w:val="28"/>
         </w:rPr>
-        <w:t>4.3</w:t>
+        <w:t>4.5</w:t>
       </w:r>
       <w:r>
         <w:rPr>
@@ -1140,10 +1354,7 @@
         <w:ind w:right="15" w:hanging="360"/>
       </w:pPr>
       <w:r>
-        <w:t>Giám đ</w:t>
-      </w:r>
-      <w:r>
-        <w:t xml:space="preserve">ốc nhận và phân tích kết quả kinh doanh </w:t>
+        <w:t xml:space="preserve">Giám đốc nhận và phân tích kết quả kinh doanh </w:t>
       </w:r>
     </w:p>
     <w:p>
@@ -1220,10 +1431,7 @@
         <w:t xml:space="preserve"> </w:t>
       </w:r>
       <w:r>
-        <w:t>Các góp ý của khách hàn</w:t>
-      </w:r>
-      <w:r>
-        <w:t xml:space="preserve">g? </w:t>
+        <w:t xml:space="preserve">Các góp ý của khách hàng? </w:t>
       </w:r>
     </w:p>
     <w:p>
@@ -1261,7 +1469,6 @@
         <w:rPr>
           <w:rFonts w:ascii="Courier New" w:eastAsia="Courier New" w:hAnsi="Courier New" w:cs="Courier New"/>
         </w:rPr>
-        <w:lastRenderedPageBreak/>
         <w:t>o</w:t>
       </w:r>
       <w:r>
@@ -1322,7 +1529,10 @@
         <w:tab/>
       </w:r>
       <w:r>
-        <w:t>4.3.1</w:t>
+        <w:t>4.5</w:t>
+      </w:r>
+      <w:r>
+        <w:t>.1</w:t>
       </w:r>
       <w:r>
         <w:rPr>
@@ -1358,7 +1568,8 @@
         <w:rPr>
           <w:sz w:val="28"/>
         </w:rPr>
-        <w:t>4.4</w:t>
+        <w:lastRenderedPageBreak/>
+        <w:t>4.6</w:t>
       </w:r>
       <w:r>
         <w:rPr>
@@ -1388,7 +1599,10 @@
         <w:tab/>
       </w:r>
       <w:r>
-        <w:t>4.4.1</w:t>
+        <w:t>4.6</w:t>
+      </w:r>
+      <w:r>
+        <w:t>.1</w:t>
       </w:r>
       <w:r>
         <w:rPr>
@@ -1434,10 +1648,7 @@
         <w:ind w:right="15" w:hanging="360"/>
       </w:pPr>
       <w:r>
-        <w:t xml:space="preserve">Số liệu ngày A so với ngày </w:t>
-      </w:r>
-      <w:r>
-        <w:t xml:space="preserve">B? </w:t>
+        <w:t xml:space="preserve">Số liệu ngày A so với ngày B? </w:t>
       </w:r>
     </w:p>
     <w:p>
@@ -1539,10 +1750,7 @@
         <w:ind w:right="15" w:hanging="360"/>
       </w:pPr>
       <w:r>
-        <w:t xml:space="preserve">Số liệu </w:t>
-      </w:r>
-      <w:r>
-        <w:t xml:space="preserve">các quý trong 1 năm? </w:t>
+        <w:t xml:space="preserve">Số liệu các quý trong 1 năm? </w:t>
       </w:r>
     </w:p>
     <w:p>
@@ -1603,7 +1811,6 @@
         <w:ind w:left="0" w:right="2057" w:firstLine="1512"/>
       </w:pPr>
       <w:r>
-        <w:lastRenderedPageBreak/>
         <w:t xml:space="preserve">có được bằng cách tính tổng tiền các hóa đơn. </w:t>
       </w:r>
       <w:r>
@@ -1666,10 +1873,8 @@
         <w:ind w:right="15"/>
       </w:pPr>
       <w:r>
-        <w:t xml:space="preserve">  Mong muốn sử dụng nền tảng web application, đề nghị môi trường của Microsoft, vì công ty đã mua license SQL S</w:t>
-      </w:r>
-      <w:r>
-        <w:t xml:space="preserve">erver 2012 và muốn tích hợp các công nghệ cùng hang Microsoft. </w:t>
+        <w:lastRenderedPageBreak/>
+        <w:t xml:space="preserve">  Mong muốn sử dụng nền tảng web application, đề nghị môi trường của Microsoft, vì công ty đã mua license SQL Server 2012 và muốn tích hợp các công nghệ cùng hang Microsoft. </w:t>
       </w:r>
     </w:p>
     <w:p>
@@ -1691,10 +1896,7 @@
         <w:ind w:left="1306" w:right="15"/>
       </w:pPr>
       <w:r>
-        <w:t xml:space="preserve">Mong muốn một ứng dụng riêng biệt thực hiện tìm các tuyến đường ngắn nhất giữa các trạm. Các tuyến đường còn phải xem xét các yếu tố giá trị khác như: tỉ lệ đón khách, tỉ lệ </w:t>
-      </w:r>
-      <w:r>
-        <w:t xml:space="preserve">kẹt xe,… </w:t>
+        <w:t xml:space="preserve">Mong muốn một ứng dụng riêng biệt thực hiện tìm các tuyến đường ngắn nhất giữa các trạm. Các tuyến đường còn phải xem xét các yếu tố giá trị khác như: tỉ lệ đón khách, tỉ lệ kẹt xe,… </w:t>
       </w:r>
     </w:p>
     <w:p>
@@ -1713,10 +1915,7 @@
         <w:ind w:left="-5"/>
       </w:pPr>
       <w:r>
-        <w:t>Chươ</w:t>
-      </w:r>
-      <w:r>
-        <w:t>ng 6.</w:t>
+        <w:t>Chương 6.</w:t>
       </w:r>
       <w:r>
         <w:rPr>
@@ -1832,7 +2031,6 @@
           <w:color w:val="17365D"/>
           <w:sz w:val="28"/>
         </w:rPr>
-        <w:lastRenderedPageBreak/>
         <w:t xml:space="preserve"> </w:t>
       </w:r>
     </w:p>
@@ -1866,7 +2064,7 @@
 </file>
 
 <file path=word/numbering.xml><?xml version="1.0" encoding="utf-8"?>
-<w:numbering xmlns:wpc="http://schemas.microsoft.com/office/word/2010/wordprocessingCanvas" xmlns:mc="http://schemas.openxmlformats.org/markup-compatibility/2006" xmlns:o="urn:schemas-microsoft-com:office:office" xmlns:r="http://schemas.openxmlformats.org/officeDocument/2006/relationships" xmlns:m="http://schemas.openxmlformats.org/officeDocument/2006/math" xmlns:v="urn:schemas-microsoft-com:vml" xmlns:wp14="http://schemas.microsoft.com/office/word/2010/wordprocessingDrawing" xmlns:wp="http://schemas.openxmlformats.org/drawingml/2006/wordprocessingDrawing" xmlns:w10="urn:schemas-microsoft-com:office:word" xmlns:w="http://schemas.openxmlformats.org/wordprocessingml/2006/main" xmlns:w14="http://schemas.microsoft.com/office/word/2010/wordml" xmlns:w15="http://schemas.microsoft.com/office/word/2012/wordml" xmlns:wpg="http://schemas.microsoft.com/office/word/2010/wordprocessingGroup" xmlns:wpi="http://schemas.microsoft.com/office/word/2010/wordprocessingInk" xmlns:wne="http://schemas.microsoft.com/office/word/2006/wordml" xmlns:wps="http://schemas.microsoft.com/office/word/2010/wordprocessingShape" mc:Ignorable="w14 w15 wp14">
+<w:numbering xmlns:wpc="http://schemas.microsoft.com/office/word/2010/wordprocessingCanvas" xmlns:cx="http://schemas.microsoft.com/office/drawing/2014/chartex" xmlns:cx1="http://schemas.microsoft.com/office/drawing/2015/9/8/chartex" xmlns:cx2="http://schemas.microsoft.com/office/drawing/2015/10/21/chartex" xmlns:cx3="http://schemas.microsoft.com/office/drawing/2016/5/9/chartex" xmlns:cx4="http://schemas.microsoft.com/office/drawing/2016/5/10/chartex" xmlns:cx5="http://schemas.microsoft.com/office/drawing/2016/5/11/chartex" xmlns:cx6="http://schemas.microsoft.com/office/drawing/2016/5/12/chartex" xmlns:cx7="http://schemas.microsoft.com/office/drawing/2016/5/13/chartex" xmlns:cx8="http://schemas.microsoft.com/office/drawing/2016/5/14/chartex" xmlns:mc="http://schemas.openxmlformats.org/markup-compatibility/2006" xmlns:aink="http://schemas.microsoft.com/office/drawing/2016/ink" xmlns:am3d="http://schemas.microsoft.com/office/drawing/2017/model3d" xmlns:o="urn:schemas-microsoft-com:office:office" xmlns:r="http://schemas.openxmlformats.org/officeDocument/2006/relationships" xmlns:m="http://schemas.openxmlformats.org/officeDocument/2006/math" xmlns:v="urn:schemas-microsoft-com:vml" xmlns:wp14="http://schemas.microsoft.com/office/word/2010/wordprocessingDrawing" xmlns:wp="http://schemas.openxmlformats.org/drawingml/2006/wordprocessingDrawing" xmlns:w10="urn:schemas-microsoft-com:office:word" xmlns:w="http://schemas.openxmlformats.org/wordprocessingml/2006/main" xmlns:w14="http://schemas.microsoft.com/office/word/2010/wordml" xmlns:w15="http://schemas.microsoft.com/office/word/2012/wordml" xmlns:w16cid="http://schemas.microsoft.com/office/word/2016/wordml/cid" xmlns:w16se="http://schemas.microsoft.com/office/word/2015/wordml/symex" xmlns:wpg="http://schemas.microsoft.com/office/word/2010/wordprocessingGroup" xmlns:wpi="http://schemas.microsoft.com/office/word/2010/wordprocessingInk" xmlns:wne="http://schemas.microsoft.com/office/word/2006/wordml" xmlns:wps="http://schemas.microsoft.com/office/word/2010/wordprocessingShape" mc:Ignorable="w14 w15 w16se w16cid wp14">
   <w:abstractNum w:abstractNumId="0" w15:restartNumberingAfterBreak="0">
     <w:nsid w:val="14CF7B7A"/>
     <w:multiLevelType w:val="hybridMultilevel"/>
@@ -3138,6 +3336,130 @@
         <w:bdr w:val="none" w:sz="0" w:space="0" w:color="auto"/>
         <w:shd w:val="clear" w:color="auto" w:fill="auto"/>
         <w:vertAlign w:val="baseline"/>
+      </w:rPr>
+    </w:lvl>
+  </w:abstractNum>
+  <w:abstractNum w:abstractNumId="6" w15:restartNumberingAfterBreak="0">
+    <w:nsid w:val="6AED65AC"/>
+    <w:multiLevelType w:val="multilevel"/>
+    <w:tmpl w:val="4E86CF06"/>
+    <w:lvl w:ilvl="0">
+      <w:start w:val="4"/>
+      <w:numFmt w:val="decimal"/>
+      <w:lvlText w:val="%1"/>
+      <w:lvlJc w:val="left"/>
+      <w:pPr>
+        <w:ind w:left="405" w:hanging="405"/>
+      </w:pPr>
+      <w:rPr>
+        <w:rFonts w:ascii="Arial" w:eastAsia="Arial" w:hAnsi="Arial" w:cs="Arial" w:hint="default"/>
+        <w:sz w:val="28"/>
+      </w:rPr>
+    </w:lvl>
+    <w:lvl w:ilvl="1">
+      <w:start w:val="3"/>
+      <w:numFmt w:val="decimal"/>
+      <w:lvlText w:val="%1.%2"/>
+      <w:lvlJc w:val="left"/>
+      <w:pPr>
+        <w:ind w:left="1125" w:hanging="405"/>
+      </w:pPr>
+      <w:rPr>
+        <w:rFonts w:ascii="Times New Roman" w:eastAsia="Arial" w:hAnsi="Times New Roman" w:cs="Times New Roman" w:hint="default"/>
+        <w:sz w:val="26"/>
+        <w:szCs w:val="26"/>
+      </w:rPr>
+    </w:lvl>
+    <w:lvl w:ilvl="2">
+      <w:start w:val="1"/>
+      <w:numFmt w:val="decimal"/>
+      <w:lvlText w:val="%1.%2.%3"/>
+      <w:lvlJc w:val="left"/>
+      <w:pPr>
+        <w:ind w:left="2160" w:hanging="720"/>
+      </w:pPr>
+      <w:rPr>
+        <w:rFonts w:ascii="Times New Roman" w:eastAsia="Arial" w:hAnsi="Times New Roman" w:cs="Times New Roman" w:hint="default"/>
+        <w:sz w:val="26"/>
+        <w:szCs w:val="26"/>
+      </w:rPr>
+    </w:lvl>
+    <w:lvl w:ilvl="3">
+      <w:start w:val="1"/>
+      <w:numFmt w:val="decimal"/>
+      <w:lvlText w:val="%1.%2.%3.%4"/>
+      <w:lvlJc w:val="left"/>
+      <w:pPr>
+        <w:ind w:left="2880" w:hanging="720"/>
+      </w:pPr>
+      <w:rPr>
+        <w:rFonts w:ascii="Arial" w:eastAsia="Arial" w:hAnsi="Arial" w:cs="Arial" w:hint="default"/>
+        <w:sz w:val="28"/>
+      </w:rPr>
+    </w:lvl>
+    <w:lvl w:ilvl="4">
+      <w:start w:val="1"/>
+      <w:numFmt w:val="decimal"/>
+      <w:lvlText w:val="%1.%2.%3.%4.%5"/>
+      <w:lvlJc w:val="left"/>
+      <w:pPr>
+        <w:ind w:left="3960" w:hanging="1080"/>
+      </w:pPr>
+      <w:rPr>
+        <w:rFonts w:ascii="Arial" w:eastAsia="Arial" w:hAnsi="Arial" w:cs="Arial" w:hint="default"/>
+        <w:sz w:val="28"/>
+      </w:rPr>
+    </w:lvl>
+    <w:lvl w:ilvl="5">
+      <w:start w:val="1"/>
+      <w:numFmt w:val="decimal"/>
+      <w:lvlText w:val="%1.%2.%3.%4.%5.%6"/>
+      <w:lvlJc w:val="left"/>
+      <w:pPr>
+        <w:ind w:left="5040" w:hanging="1440"/>
+      </w:pPr>
+      <w:rPr>
+        <w:rFonts w:ascii="Arial" w:eastAsia="Arial" w:hAnsi="Arial" w:cs="Arial" w:hint="default"/>
+        <w:sz w:val="28"/>
+      </w:rPr>
+    </w:lvl>
+    <w:lvl w:ilvl="6">
+      <w:start w:val="1"/>
+      <w:numFmt w:val="decimal"/>
+      <w:lvlText w:val="%1.%2.%3.%4.%5.%6.%7"/>
+      <w:lvlJc w:val="left"/>
+      <w:pPr>
+        <w:ind w:left="5760" w:hanging="1440"/>
+      </w:pPr>
+      <w:rPr>
+        <w:rFonts w:ascii="Arial" w:eastAsia="Arial" w:hAnsi="Arial" w:cs="Arial" w:hint="default"/>
+        <w:sz w:val="28"/>
+      </w:rPr>
+    </w:lvl>
+    <w:lvl w:ilvl="7">
+      <w:start w:val="1"/>
+      <w:numFmt w:val="decimal"/>
+      <w:lvlText w:val="%1.%2.%3.%4.%5.%6.%7.%8"/>
+      <w:lvlJc w:val="left"/>
+      <w:pPr>
+        <w:ind w:left="6840" w:hanging="1800"/>
+      </w:pPr>
+      <w:rPr>
+        <w:rFonts w:ascii="Arial" w:eastAsia="Arial" w:hAnsi="Arial" w:cs="Arial" w:hint="default"/>
+        <w:sz w:val="28"/>
+      </w:rPr>
+    </w:lvl>
+    <w:lvl w:ilvl="8">
+      <w:start w:val="1"/>
+      <w:numFmt w:val="decimal"/>
+      <w:lvlText w:val="%1.%2.%3.%4.%5.%6.%7.%8.%9"/>
+      <w:lvlJc w:val="left"/>
+      <w:pPr>
+        <w:ind w:left="7560" w:hanging="1800"/>
+      </w:pPr>
+      <w:rPr>
+        <w:rFonts w:ascii="Arial" w:eastAsia="Arial" w:hAnsi="Arial" w:cs="Arial" w:hint="default"/>
+        <w:sz w:val="28"/>
       </w:rPr>
     </w:lvl>
   </w:abstractNum>
@@ -3159,11 +3481,14 @@
   <w:num w:numId="6">
     <w:abstractNumId w:val="5"/>
   </w:num>
+  <w:num w:numId="7">
+    <w:abstractNumId w:val="6"/>
+  </w:num>
 </w:numbering>
 </file>
 
 <file path=word/styles.xml><?xml version="1.0" encoding="utf-8"?>
-<w:styles xmlns:mc="http://schemas.openxmlformats.org/markup-compatibility/2006" xmlns:r="http://schemas.openxmlformats.org/officeDocument/2006/relationships" xmlns:w="http://schemas.openxmlformats.org/wordprocessingml/2006/main" xmlns:w14="http://schemas.microsoft.com/office/word/2010/wordml" xmlns:w15="http://schemas.microsoft.com/office/word/2012/wordml" mc:Ignorable="w14 w15">
+<w:styles xmlns:mc="http://schemas.openxmlformats.org/markup-compatibility/2006" xmlns:r="http://schemas.openxmlformats.org/officeDocument/2006/relationships" xmlns:w="http://schemas.openxmlformats.org/wordprocessingml/2006/main" xmlns:w14="http://schemas.microsoft.com/office/word/2010/wordml" xmlns:w15="http://schemas.microsoft.com/office/word/2012/wordml" xmlns:w16cid="http://schemas.microsoft.com/office/word/2016/wordml/cid" xmlns:w16se="http://schemas.microsoft.com/office/word/2015/wordml/symex" mc:Ignorable="w14 w15 w16se w16cid">
   <w:docDefaults>
     <w:rPrDefault>
       <w:rPr>
@@ -3179,7 +3504,7 @@
       </w:pPr>
     </w:pPrDefault>
   </w:docDefaults>
-  <w:latentStyles w:defLockedState="0" w:defUIPriority="99" w:defSemiHidden="0" w:defUnhideWhenUsed="0" w:defQFormat="0" w:count="371">
+  <w:latentStyles w:defLockedState="0" w:defUIPriority="99" w:defSemiHidden="0" w:defUnhideWhenUsed="0" w:defQFormat="0" w:count="375">
     <w:lsdException w:name="Normal" w:uiPriority="0" w:qFormat="1"/>
     <w:lsdException w:name="heading 1" w:uiPriority="9" w:qFormat="1"/>
     <w:lsdException w:name="heading 2" w:semiHidden="1" w:uiPriority="9" w:unhideWhenUsed="1" w:qFormat="1"/>
@@ -3551,6 +3876,10 @@
     <w:lsdException w:name="List Table 5 Dark Accent 6" w:uiPriority="50"/>
     <w:lsdException w:name="List Table 6 Colorful Accent 6" w:uiPriority="51"/>
     <w:lsdException w:name="List Table 7 Colorful Accent 6" w:uiPriority="52"/>
+    <w:lsdException w:name="Mention" w:semiHidden="1" w:unhideWhenUsed="1"/>
+    <w:lsdException w:name="Smart Hyperlink" w:semiHidden="1" w:unhideWhenUsed="1"/>
+    <w:lsdException w:name="Hashtag" w:semiHidden="1" w:unhideWhenUsed="1"/>
+    <w:lsdException w:name="Unresolved Mention" w:semiHidden="1" w:unhideWhenUsed="1"/>
   </w:latentStyles>
   <w:style w:type="paragraph" w:default="1" w:styleId="Normal">
     <w:name w:val="Normal"/>
@@ -3667,6 +3996,17 @@
         <w:right w:w="0" w:type="dxa"/>
       </w:tblCellMar>
     </w:tblPr>
+  </w:style>
+  <w:style w:type="paragraph" w:styleId="ListParagraph">
+    <w:name w:val="List Paragraph"/>
+    <w:basedOn w:val="Normal"/>
+    <w:uiPriority w:val="34"/>
+    <w:qFormat/>
+    <w:rsid w:val="00A82FD1"/>
+    <w:pPr>
+      <w:ind w:left="720"/>
+      <w:contextualSpacing/>
+    </w:pPr>
   </w:style>
 </w:styles>
 </file>

</xml_diff>